<commit_message>
1 Use case toegevoegd
</commit_message>
<xml_diff>
--- a/usecase.docx
+++ b/usecase.docx
@@ -44,12 +44,14 @@
             <w:tcW w:w="4531" w:type="dxa"/>
           </w:tcPr>
           <w:p>
+            <w:proofErr w:type="spellStart"/>
             <w:r>
               <w:t>Use</w:t>
             </w:r>
             <w:r>
               <w:t>case</w:t>
             </w:r>
+            <w:proofErr w:type="spellEnd"/>
           </w:p>
         </w:tc>
         <w:tc>
@@ -360,9 +362,11 @@
             <w:tcW w:w="4531" w:type="dxa"/>
           </w:tcPr>
           <w:p>
+            <w:proofErr w:type="spellStart"/>
             <w:r>
               <w:t>Usecase</w:t>
             </w:r>
+            <w:proofErr w:type="spellEnd"/>
           </w:p>
         </w:tc>
         <w:tc>
@@ -608,7 +612,6 @@
       <w:tblPr>
         <w:tblStyle w:val="Rastertabel5donker-Accent6"/>
         <w:tblW w:w="0" w:type="auto"/>
-        <w:tblInd w:w="0" w:type="dxa"/>
         <w:tblLook w:val="04A0" w:firstRow="1" w:lastRow="0" w:firstColumn="1" w:lastColumn="0" w:noHBand="0" w:noVBand="1"/>
       </w:tblPr>
       <w:tblGrid>
@@ -659,9 +662,11 @@
             <w:hideMark/>
           </w:tcPr>
           <w:p>
+            <w:proofErr w:type="spellStart"/>
             <w:r>
               <w:t>Usecase</w:t>
             </w:r>
+            <w:proofErr w:type="spellEnd"/>
           </w:p>
         </w:tc>
         <w:tc>
@@ -916,9 +921,11 @@
             <w:hideMark/>
           </w:tcPr>
           <w:p>
+            <w:proofErr w:type="spellStart"/>
             <w:r>
               <w:t>Extensions</w:t>
             </w:r>
+            <w:proofErr w:type="spellEnd"/>
           </w:p>
         </w:tc>
         <w:tc>
@@ -988,9 +995,11 @@
             <w:tcW w:w="4531" w:type="dxa"/>
           </w:tcPr>
           <w:p>
+            <w:proofErr w:type="spellStart"/>
             <w:r>
               <w:t>Usecase</w:t>
             </w:r>
+            <w:proofErr w:type="spellEnd"/>
           </w:p>
         </w:tc>
         <w:tc>
@@ -1143,7 +1152,13 @@
               <w:cnfStyle w:val="000000100000" w:firstRow="0" w:lastRow="0" w:firstColumn="0" w:lastColumn="0" w:oddVBand="0" w:evenVBand="0" w:oddHBand="1" w:evenHBand="0" w:firstRowFirstColumn="0" w:firstRowLastColumn="0" w:lastRowFirstColumn="0" w:lastRowLastColumn="0"/>
             </w:pPr>
             <w:r>
-              <w:t>De klant zie een overzicht van alle beschikbare velden.</w:t>
+              <w:t>De klant zie</w:t>
+            </w:r>
+            <w:r>
+              <w:t>t</w:t>
+            </w:r>
+            <w:r>
+              <w:t xml:space="preserve"> een overzicht van alle beschikbare velden.</w:t>
             </w:r>
           </w:p>
           <w:p>
@@ -1194,9 +1209,11 @@
             <w:tcW w:w="4531" w:type="dxa"/>
           </w:tcPr>
           <w:p>
+            <w:proofErr w:type="spellStart"/>
             <w:r>
               <w:t>Extensions</w:t>
             </w:r>
+            <w:proofErr w:type="spellEnd"/>
           </w:p>
         </w:tc>
         <w:tc>
@@ -1243,10 +1260,7 @@
     <w:p/>
     <w:p/>
     <w:p/>
-    <w:p>
-      <w:bookmarkStart w:id="0" w:name="_GoBack"/>
-      <w:bookmarkEnd w:id="0"/>
-    </w:p>
+    <w:p/>
     <w:tbl>
       <w:tblPr>
         <w:tblStyle w:val="Rastertabel5donker-Accent61"/>
@@ -1289,9 +1303,11 @@
             <w:tcW w:w="4531" w:type="dxa"/>
           </w:tcPr>
           <w:p>
+            <w:proofErr w:type="spellStart"/>
             <w:r>
               <w:t>Usecase</w:t>
             </w:r>
+            <w:proofErr w:type="spellEnd"/>
           </w:p>
         </w:tc>
         <w:tc>
@@ -1482,9 +1498,11 @@
             <w:tcW w:w="4531" w:type="dxa"/>
           </w:tcPr>
           <w:p>
+            <w:proofErr w:type="spellStart"/>
             <w:r>
               <w:t>Extensions</w:t>
             </w:r>
+            <w:proofErr w:type="spellEnd"/>
           </w:p>
         </w:tc>
         <w:tc>
@@ -1502,17 +1520,578 @@
             <w:r>
               <w:t>vaststellen dat hij/zij lid is van de verenging en een profiel wil aanmaken.</w:t>
             </w:r>
+          </w:p>
+        </w:tc>
+      </w:tr>
+    </w:tbl>
+    <w:p/>
+    <w:tbl>
+      <w:tblPr>
+        <w:tblStyle w:val="Rastertabel5donker-Accent61"/>
+        <w:tblW w:w="0" w:type="auto"/>
+        <w:tblLook w:val="04A0" w:firstRow="1" w:lastRow="0" w:firstColumn="1" w:lastColumn="0" w:noHBand="0" w:noVBand="1"/>
+      </w:tblPr>
+      <w:tblGrid>
+        <w:gridCol w:w="4531"/>
+        <w:gridCol w:w="4531"/>
+      </w:tblGrid>
+      <w:tr>
+        <w:trPr>
+          <w:cnfStyle w:val="100000000000" w:firstRow="1" w:lastRow="0" w:firstColumn="0" w:lastColumn="0" w:oddVBand="0" w:evenVBand="0" w:oddHBand="0" w:evenHBand="0" w:firstRowFirstColumn="0" w:firstRowLastColumn="0" w:lastRowFirstColumn="0" w:lastRowLastColumn="0"/>
+        </w:trPr>
+        <w:tc>
+          <w:tcPr>
+            <w:cnfStyle w:val="001000000000" w:firstRow="0" w:lastRow="0" w:firstColumn="1" w:lastColumn="0" w:oddVBand="0" w:evenVBand="0" w:oddHBand="0" w:evenHBand="0" w:firstRowFirstColumn="0" w:firstRowLastColumn="0" w:lastRowFirstColumn="0" w:lastRowLastColumn="0"/>
+            <w:tcW w:w="4531" w:type="dxa"/>
+          </w:tcPr>
+          <w:p/>
+        </w:tc>
+        <w:tc>
+          <w:tcPr>
+            <w:tcW w:w="4531" w:type="dxa"/>
+          </w:tcPr>
+          <w:p>
+            <w:pPr>
+              <w:cnfStyle w:val="100000000000" w:firstRow="1" w:lastRow="0" w:firstColumn="0" w:lastColumn="0" w:oddVBand="0" w:evenVBand="0" w:oddHBand="0" w:evenHBand="0" w:firstRowFirstColumn="0" w:firstRowLastColumn="0" w:lastRowFirstColumn="0" w:lastRowLastColumn="0"/>
+            </w:pPr>
+          </w:p>
+        </w:tc>
+      </w:tr>
+      <w:tr>
+        <w:trPr>
+          <w:cnfStyle w:val="000000100000" w:firstRow="0" w:lastRow="0" w:firstColumn="0" w:lastColumn="0" w:oddVBand="0" w:evenVBand="0" w:oddHBand="1" w:evenHBand="0" w:firstRowFirstColumn="0" w:firstRowLastColumn="0" w:lastRowFirstColumn="0" w:lastRowLastColumn="0"/>
+        </w:trPr>
+        <w:tc>
+          <w:tcPr>
+            <w:cnfStyle w:val="001000000000" w:firstRow="0" w:lastRow="0" w:firstColumn="1" w:lastColumn="0" w:oddVBand="0" w:evenVBand="0" w:oddHBand="0" w:evenHBand="0" w:firstRowFirstColumn="0" w:firstRowLastColumn="0" w:lastRowFirstColumn="0" w:lastRowLastColumn="0"/>
+            <w:tcW w:w="4531" w:type="dxa"/>
+          </w:tcPr>
+          <w:p>
+            <w:proofErr w:type="spellStart"/>
+            <w:r>
+              <w:t>Usecase</w:t>
+            </w:r>
+            <w:proofErr w:type="spellEnd"/>
+          </w:p>
+        </w:tc>
+        <w:tc>
+          <w:tcPr>
+            <w:tcW w:w="4531" w:type="dxa"/>
+          </w:tcPr>
+          <w:p>
+            <w:pPr>
+              <w:cnfStyle w:val="000000100000" w:firstRow="0" w:lastRow="0" w:firstColumn="0" w:lastColumn="0" w:oddVBand="0" w:evenVBand="0" w:oddHBand="1" w:evenHBand="0" w:firstRowFirstColumn="0" w:firstRowLastColumn="0" w:lastRowFirstColumn="0" w:lastRowLastColumn="0"/>
+            </w:pPr>
+            <w:r>
+              <w:t xml:space="preserve">Koppelen </w:t>
+            </w:r>
+            <w:proofErr w:type="spellStart"/>
+            <w:r>
+              <w:t>social</w:t>
+            </w:r>
+            <w:proofErr w:type="spellEnd"/>
+            <w:r>
+              <w:t xml:space="preserve"> media</w:t>
+            </w:r>
+          </w:p>
+        </w:tc>
+      </w:tr>
+      <w:tr>
+        <w:tc>
+          <w:tcPr>
+            <w:cnfStyle w:val="001000000000" w:firstRow="0" w:lastRow="0" w:firstColumn="1" w:lastColumn="0" w:oddVBand="0" w:evenVBand="0" w:oddHBand="0" w:evenHBand="0" w:firstRowFirstColumn="0" w:firstRowLastColumn="0" w:lastRowFirstColumn="0" w:lastRowLastColumn="0"/>
+            <w:tcW w:w="4531" w:type="dxa"/>
+          </w:tcPr>
+          <w:p>
+            <w:r>
+              <w:rPr>
+                <w:lang w:val="en-GB"/>
+              </w:rPr>
+              <w:t>Primary</w:t>
+            </w:r>
+            <w:r>
+              <w:t xml:space="preserve"> actor</w:t>
+            </w:r>
+          </w:p>
+        </w:tc>
+        <w:tc>
+          <w:tcPr>
+            <w:tcW w:w="4531" w:type="dxa"/>
+          </w:tcPr>
+          <w:p>
+            <w:pPr>
+              <w:cnfStyle w:val="000000000000" w:firstRow="0" w:lastRow="0" w:firstColumn="0" w:lastColumn="0" w:oddVBand="0" w:evenVBand="0" w:oddHBand="0" w:evenHBand="0" w:firstRowFirstColumn="0" w:firstRowLastColumn="0" w:lastRowFirstColumn="0" w:lastRowLastColumn="0"/>
+            </w:pPr>
+            <w:r>
+              <w:t>Bezoeker</w:t>
+            </w:r>
+          </w:p>
+        </w:tc>
+      </w:tr>
+      <w:tr>
+        <w:trPr>
+          <w:cnfStyle w:val="000000100000" w:firstRow="0" w:lastRow="0" w:firstColumn="0" w:lastColumn="0" w:oddVBand="0" w:evenVBand="0" w:oddHBand="1" w:evenHBand="0" w:firstRowFirstColumn="0" w:firstRowLastColumn="0" w:lastRowFirstColumn="0" w:lastRowLastColumn="0"/>
+        </w:trPr>
+        <w:tc>
+          <w:tcPr>
+            <w:cnfStyle w:val="001000000000" w:firstRow="0" w:lastRow="0" w:firstColumn="1" w:lastColumn="0" w:oddVBand="0" w:evenVBand="0" w:oddHBand="0" w:evenHBand="0" w:firstRowFirstColumn="0" w:firstRowLastColumn="0" w:lastRowFirstColumn="0" w:lastRowLastColumn="0"/>
+            <w:tcW w:w="4531" w:type="dxa"/>
+          </w:tcPr>
+          <w:p>
+            <w:pPr>
+              <w:rPr>
+                <w:lang w:val="en-GB"/>
+              </w:rPr>
+            </w:pPr>
+            <w:r>
+              <w:rPr>
+                <w:lang w:val="en-GB"/>
+              </w:rPr>
+              <w:t>Precondition</w:t>
+            </w:r>
+          </w:p>
+        </w:tc>
+        <w:tc>
+          <w:tcPr>
+            <w:tcW w:w="4531" w:type="dxa"/>
+          </w:tcPr>
+          <w:p>
+            <w:pPr>
+              <w:cnfStyle w:val="000000100000" w:firstRow="0" w:lastRow="0" w:firstColumn="0" w:lastColumn="0" w:oddVBand="0" w:evenVBand="0" w:oddHBand="1" w:evenHBand="0" w:firstRowFirstColumn="0" w:firstRowLastColumn="0" w:lastRowFirstColumn="0" w:lastRowLastColumn="0"/>
+            </w:pPr>
+            <w:r>
+              <w:t xml:space="preserve">Ingelogd zijn op een </w:t>
+            </w:r>
+            <w:proofErr w:type="spellStart"/>
+            <w:r>
+              <w:t>social</w:t>
+            </w:r>
+            <w:proofErr w:type="spellEnd"/>
+            <w:r>
+              <w:t xml:space="preserve"> media website</w:t>
+            </w:r>
+          </w:p>
+        </w:tc>
+      </w:tr>
+      <w:tr>
+        <w:tc>
+          <w:tcPr>
+            <w:cnfStyle w:val="001000000000" w:firstRow="0" w:lastRow="0" w:firstColumn="1" w:lastColumn="0" w:oddVBand="0" w:evenVBand="0" w:oddHBand="0" w:evenHBand="0" w:firstRowFirstColumn="0" w:firstRowLastColumn="0" w:lastRowFirstColumn="0" w:lastRowLastColumn="0"/>
+            <w:tcW w:w="4531" w:type="dxa"/>
+          </w:tcPr>
+          <w:p>
+            <w:r>
+              <w:t xml:space="preserve">Succes </w:t>
+            </w:r>
+            <w:r>
+              <w:rPr>
+                <w:lang w:val="en-GB"/>
+              </w:rPr>
+              <w:t>Guarantee</w:t>
+            </w:r>
+          </w:p>
+        </w:tc>
+        <w:tc>
+          <w:tcPr>
+            <w:tcW w:w="4531" w:type="dxa"/>
+          </w:tcPr>
+          <w:p>
+            <w:pPr>
+              <w:cnfStyle w:val="000000000000" w:firstRow="0" w:lastRow="0" w:firstColumn="0" w:lastColumn="0" w:oddVBand="0" w:evenVBand="0" w:oddHBand="0" w:evenHBand="0" w:firstRowFirstColumn="0" w:firstRowLastColumn="0" w:lastRowFirstColumn="0" w:lastRowLastColumn="0"/>
+            </w:pPr>
+            <w:r>
+              <w:t xml:space="preserve">Reactie van bezoekers, foto’s en video’s kunnen </w:t>
+            </w:r>
+            <w:proofErr w:type="spellStart"/>
+            <w:r>
+              <w:t>liken</w:t>
+            </w:r>
+            <w:proofErr w:type="spellEnd"/>
+          </w:p>
+        </w:tc>
+      </w:tr>
+      <w:tr>
+        <w:trPr>
+          <w:cnfStyle w:val="000000100000" w:firstRow="0" w:lastRow="0" w:firstColumn="0" w:lastColumn="0" w:oddVBand="0" w:evenVBand="0" w:oddHBand="1" w:evenHBand="0" w:firstRowFirstColumn="0" w:firstRowLastColumn="0" w:lastRowFirstColumn="0" w:lastRowLastColumn="0"/>
+        </w:trPr>
+        <w:tc>
+          <w:tcPr>
+            <w:cnfStyle w:val="001000000000" w:firstRow="0" w:lastRow="0" w:firstColumn="1" w:lastColumn="0" w:oddVBand="0" w:evenVBand="0" w:oddHBand="0" w:evenHBand="0" w:firstRowFirstColumn="0" w:firstRowLastColumn="0" w:lastRowFirstColumn="0" w:lastRowLastColumn="0"/>
+            <w:tcW w:w="4531" w:type="dxa"/>
+          </w:tcPr>
+          <w:p>
+            <w:r>
+              <w:rPr>
+                <w:lang w:val="en-GB"/>
+              </w:rPr>
+              <w:t>Main</w:t>
+            </w:r>
+            <w:r>
+              <w:t xml:space="preserve"> succes scenario</w:t>
+            </w:r>
+          </w:p>
+        </w:tc>
+        <w:tc>
+          <w:tcPr>
+            <w:tcW w:w="4531" w:type="dxa"/>
+          </w:tcPr>
+          <w:p>
+            <w:pPr>
+              <w:pStyle w:val="Lijstalinea"/>
+              <w:numPr>
+                <w:ilvl w:val="0"/>
+                <w:numId w:val="8"/>
+              </w:numPr>
+              <w:cnfStyle w:val="000000100000" w:firstRow="0" w:lastRow="0" w:firstColumn="0" w:lastColumn="0" w:oddVBand="0" w:evenVBand="0" w:oddHBand="1" w:evenHBand="0" w:firstRowFirstColumn="0" w:firstRowLastColumn="0" w:lastRowFirstColumn="0" w:lastRowLastColumn="0"/>
+            </w:pPr>
+            <w:r>
+              <w:t>De website bevat een media pagina waar foto’s en video’s op te vinden zijn.</w:t>
+            </w:r>
+          </w:p>
+          <w:p>
+            <w:pPr>
+              <w:pStyle w:val="Lijstalinea"/>
+              <w:numPr>
+                <w:ilvl w:val="0"/>
+                <w:numId w:val="8"/>
+              </w:numPr>
+              <w:cnfStyle w:val="000000100000" w:firstRow="0" w:lastRow="0" w:firstColumn="0" w:lastColumn="0" w:oddVBand="0" w:evenVBand="0" w:oddHBand="1" w:evenHBand="0" w:firstRowFirstColumn="0" w:firstRowLastColumn="0" w:lastRowFirstColumn="0" w:lastRowLastColumn="0"/>
+            </w:pPr>
+            <w:r>
+              <w:t xml:space="preserve">De bezoeker kan reageren op deze foto’s en video’s door het te </w:t>
+            </w:r>
+            <w:proofErr w:type="spellStart"/>
+            <w:r>
+              <w:t>liken</w:t>
+            </w:r>
+            <w:proofErr w:type="spellEnd"/>
+            <w:r>
+              <w:t xml:space="preserve"> of een reactie achter laten. En dat met zijn/haar </w:t>
+            </w:r>
+            <w:proofErr w:type="spellStart"/>
+            <w:r>
+              <w:t>social</w:t>
+            </w:r>
+            <w:proofErr w:type="spellEnd"/>
+            <w:r>
+              <w:t xml:space="preserve"> media account.</w:t>
+            </w:r>
+          </w:p>
+        </w:tc>
+      </w:tr>
+      <w:tr>
+        <w:tc>
+          <w:tcPr>
+            <w:cnfStyle w:val="001000000000" w:firstRow="0" w:lastRow="0" w:firstColumn="1" w:lastColumn="0" w:oddVBand="0" w:evenVBand="0" w:oddHBand="0" w:evenHBand="0" w:firstRowFirstColumn="0" w:firstRowLastColumn="0" w:lastRowFirstColumn="0" w:lastRowLastColumn="0"/>
+            <w:tcW w:w="4531" w:type="dxa"/>
+          </w:tcPr>
+          <w:p>
+            <w:proofErr w:type="spellStart"/>
+            <w:r>
+              <w:t>Extensions</w:t>
+            </w:r>
+            <w:proofErr w:type="spellEnd"/>
+          </w:p>
+        </w:tc>
+        <w:tc>
+          <w:tcPr>
+            <w:tcW w:w="4531" w:type="dxa"/>
+          </w:tcPr>
+          <w:p>
+            <w:pPr>
+              <w:cnfStyle w:val="000000000000" w:firstRow="0" w:lastRow="0" w:firstColumn="0" w:lastColumn="0" w:oddVBand="0" w:evenVBand="0" w:oddHBand="0" w:evenHBand="0" w:firstRowFirstColumn="0" w:firstRowLastColumn="0" w:lastRowFirstColumn="0" w:lastRowLastColumn="0"/>
+            </w:pPr>
+          </w:p>
+        </w:tc>
+      </w:tr>
+    </w:tbl>
+    <w:p/>
+    <w:tbl>
+      <w:tblPr>
+        <w:tblStyle w:val="Rastertabel5donker-Accent61"/>
+        <w:tblW w:w="0" w:type="auto"/>
+        <w:tblLook w:val="04A0" w:firstRow="1" w:lastRow="0" w:firstColumn="1" w:lastColumn="0" w:noHBand="0" w:noVBand="1"/>
+      </w:tblPr>
+      <w:tblGrid>
+        <w:gridCol w:w="4531"/>
+        <w:gridCol w:w="4531"/>
+      </w:tblGrid>
+      <w:tr>
+        <w:trPr>
+          <w:cnfStyle w:val="100000000000" w:firstRow="1" w:lastRow="0" w:firstColumn="0" w:lastColumn="0" w:oddVBand="0" w:evenVBand="0" w:oddHBand="0" w:evenHBand="0" w:firstRowFirstColumn="0" w:firstRowLastColumn="0" w:lastRowFirstColumn="0" w:lastRowLastColumn="0"/>
+        </w:trPr>
+        <w:tc>
+          <w:tcPr>
+            <w:cnfStyle w:val="001000000000" w:firstRow="0" w:lastRow="0" w:firstColumn="1" w:lastColumn="0" w:oddVBand="0" w:evenVBand="0" w:oddHBand="0" w:evenHBand="0" w:firstRowFirstColumn="0" w:firstRowLastColumn="0" w:lastRowFirstColumn="0" w:lastRowLastColumn="0"/>
+            <w:tcW w:w="4531" w:type="dxa"/>
+          </w:tcPr>
+          <w:p/>
+        </w:tc>
+        <w:tc>
+          <w:tcPr>
+            <w:tcW w:w="4531" w:type="dxa"/>
+          </w:tcPr>
+          <w:p>
+            <w:pPr>
+              <w:cnfStyle w:val="100000000000" w:firstRow="1" w:lastRow="0" w:firstColumn="0" w:lastColumn="0" w:oddVBand="0" w:evenVBand="0" w:oddHBand="0" w:evenHBand="0" w:firstRowFirstColumn="0" w:firstRowLastColumn="0" w:lastRowFirstColumn="0" w:lastRowLastColumn="0"/>
+            </w:pPr>
+          </w:p>
+        </w:tc>
+      </w:tr>
+      <w:tr>
+        <w:trPr>
+          <w:cnfStyle w:val="000000100000" w:firstRow="0" w:lastRow="0" w:firstColumn="0" w:lastColumn="0" w:oddVBand="0" w:evenVBand="0" w:oddHBand="1" w:evenHBand="0" w:firstRowFirstColumn="0" w:firstRowLastColumn="0" w:lastRowFirstColumn="0" w:lastRowLastColumn="0"/>
+        </w:trPr>
+        <w:tc>
+          <w:tcPr>
+            <w:cnfStyle w:val="001000000000" w:firstRow="0" w:lastRow="0" w:firstColumn="1" w:lastColumn="0" w:oddVBand="0" w:evenVBand="0" w:oddHBand="0" w:evenHBand="0" w:firstRowFirstColumn="0" w:firstRowLastColumn="0" w:lastRowFirstColumn="0" w:lastRowLastColumn="0"/>
+            <w:tcW w:w="4531" w:type="dxa"/>
+          </w:tcPr>
+          <w:p>
+            <w:proofErr w:type="spellStart"/>
+            <w:r>
+              <w:t>Usecase</w:t>
+            </w:r>
+            <w:proofErr w:type="spellEnd"/>
+          </w:p>
+        </w:tc>
+        <w:tc>
+          <w:tcPr>
+            <w:tcW w:w="4531" w:type="dxa"/>
+          </w:tcPr>
+          <w:p>
+            <w:pPr>
+              <w:cnfStyle w:val="000000100000" w:firstRow="0" w:lastRow="0" w:firstColumn="0" w:lastColumn="0" w:oddVBand="0" w:evenVBand="0" w:oddHBand="1" w:evenHBand="0" w:firstRowFirstColumn="0" w:firstRowLastColumn="0" w:lastRowFirstColumn="0" w:lastRowLastColumn="0"/>
+            </w:pPr>
+            <w:r>
+              <w:t xml:space="preserve">Koppelen </w:t>
+            </w:r>
+            <w:proofErr w:type="spellStart"/>
+            <w:r>
+              <w:t>social</w:t>
+            </w:r>
+            <w:proofErr w:type="spellEnd"/>
+            <w:r>
+              <w:t xml:space="preserve"> media</w:t>
+            </w:r>
+          </w:p>
+        </w:tc>
+      </w:tr>
+      <w:tr>
+        <w:tc>
+          <w:tcPr>
+            <w:cnfStyle w:val="001000000000" w:firstRow="0" w:lastRow="0" w:firstColumn="1" w:lastColumn="0" w:oddVBand="0" w:evenVBand="0" w:oddHBand="0" w:evenHBand="0" w:firstRowFirstColumn="0" w:firstRowLastColumn="0" w:lastRowFirstColumn="0" w:lastRowLastColumn="0"/>
+            <w:tcW w:w="4531" w:type="dxa"/>
+          </w:tcPr>
+          <w:p>
+            <w:r>
+              <w:rPr>
+                <w:lang w:val="en-GB"/>
+              </w:rPr>
+              <w:t>Primary</w:t>
+            </w:r>
+            <w:r>
+              <w:t xml:space="preserve"> actor</w:t>
+            </w:r>
+          </w:p>
+        </w:tc>
+        <w:tc>
+          <w:tcPr>
+            <w:tcW w:w="4531" w:type="dxa"/>
+          </w:tcPr>
+          <w:p>
+            <w:pPr>
+              <w:cnfStyle w:val="000000000000" w:firstRow="0" w:lastRow="0" w:firstColumn="0" w:lastColumn="0" w:oddVBand="0" w:evenVBand="0" w:oddHBand="0" w:evenHBand="0" w:firstRowFirstColumn="0" w:firstRowLastColumn="0" w:lastRowFirstColumn="0" w:lastRowLastColumn="0"/>
+            </w:pPr>
+            <w:r>
+              <w:t>Bezoeker</w:t>
+            </w:r>
+          </w:p>
+        </w:tc>
+      </w:tr>
+      <w:tr>
+        <w:trPr>
+          <w:cnfStyle w:val="000000100000" w:firstRow="0" w:lastRow="0" w:firstColumn="0" w:lastColumn="0" w:oddVBand="0" w:evenVBand="0" w:oddHBand="1" w:evenHBand="0" w:firstRowFirstColumn="0" w:firstRowLastColumn="0" w:lastRowFirstColumn="0" w:lastRowLastColumn="0"/>
+        </w:trPr>
+        <w:tc>
+          <w:tcPr>
+            <w:cnfStyle w:val="001000000000" w:firstRow="0" w:lastRow="0" w:firstColumn="1" w:lastColumn="0" w:oddVBand="0" w:evenVBand="0" w:oddHBand="0" w:evenHBand="0" w:firstRowFirstColumn="0" w:firstRowLastColumn="0" w:lastRowFirstColumn="0" w:lastRowLastColumn="0"/>
+            <w:tcW w:w="4531" w:type="dxa"/>
+          </w:tcPr>
+          <w:p>
+            <w:pPr>
+              <w:rPr>
+                <w:lang w:val="en-GB"/>
+              </w:rPr>
+            </w:pPr>
+            <w:r>
+              <w:rPr>
+                <w:lang w:val="en-GB"/>
+              </w:rPr>
+              <w:t>Precondition</w:t>
+            </w:r>
+          </w:p>
+        </w:tc>
+        <w:tc>
+          <w:tcPr>
+            <w:tcW w:w="4531" w:type="dxa"/>
+          </w:tcPr>
+          <w:p>
+            <w:pPr>
+              <w:cnfStyle w:val="000000100000" w:firstRow="0" w:lastRow="0" w:firstColumn="0" w:lastColumn="0" w:oddVBand="0" w:evenVBand="0" w:oddHBand="1" w:evenHBand="0" w:firstRowFirstColumn="0" w:firstRowLastColumn="0" w:lastRowFirstColumn="0" w:lastRowLastColumn="0"/>
+            </w:pPr>
+            <w:r>
+              <w:t xml:space="preserve">Ingelogd zijn op een </w:t>
+            </w:r>
+            <w:proofErr w:type="spellStart"/>
+            <w:r>
+              <w:t>social</w:t>
+            </w:r>
+            <w:proofErr w:type="spellEnd"/>
+            <w:r>
+              <w:t xml:space="preserve"> media website</w:t>
+            </w:r>
+          </w:p>
+        </w:tc>
+      </w:tr>
+      <w:tr>
+        <w:tc>
+          <w:tcPr>
+            <w:cnfStyle w:val="001000000000" w:firstRow="0" w:lastRow="0" w:firstColumn="1" w:lastColumn="0" w:oddVBand="0" w:evenVBand="0" w:oddHBand="0" w:evenHBand="0" w:firstRowFirstColumn="0" w:firstRowLastColumn="0" w:lastRowFirstColumn="0" w:lastRowLastColumn="0"/>
+            <w:tcW w:w="4531" w:type="dxa"/>
+          </w:tcPr>
+          <w:p>
+            <w:r>
+              <w:t xml:space="preserve">Succes </w:t>
+            </w:r>
+            <w:r>
+              <w:rPr>
+                <w:lang w:val="en-GB"/>
+              </w:rPr>
+              <w:t>Guarantee</w:t>
+            </w:r>
+          </w:p>
+        </w:tc>
+        <w:tc>
+          <w:tcPr>
+            <w:tcW w:w="4531" w:type="dxa"/>
+          </w:tcPr>
+          <w:p>
+            <w:pPr>
+              <w:cnfStyle w:val="000000000000" w:firstRow="0" w:lastRow="0" w:firstColumn="0" w:lastColumn="0" w:oddVBand="0" w:evenVBand="0" w:oddHBand="0" w:evenHBand="0" w:firstRowFirstColumn="0" w:firstRowLastColumn="0" w:lastRowFirstColumn="0" w:lastRowLastColumn="0"/>
+            </w:pPr>
+            <w:r>
+              <w:t xml:space="preserve">Reactie van bezoekers, foto’s en video’s kunnen </w:t>
+            </w:r>
+            <w:proofErr w:type="spellStart"/>
+            <w:r>
+              <w:t>liken</w:t>
+            </w:r>
+            <w:proofErr w:type="spellEnd"/>
+          </w:p>
+        </w:tc>
+      </w:tr>
+      <w:tr>
+        <w:trPr>
+          <w:cnfStyle w:val="000000100000" w:firstRow="0" w:lastRow="0" w:firstColumn="0" w:lastColumn="0" w:oddVBand="0" w:evenVBand="0" w:oddHBand="1" w:evenHBand="0" w:firstRowFirstColumn="0" w:firstRowLastColumn="0" w:lastRowFirstColumn="0" w:lastRowLastColumn="0"/>
+        </w:trPr>
+        <w:tc>
+          <w:tcPr>
+            <w:cnfStyle w:val="001000000000" w:firstRow="0" w:lastRow="0" w:firstColumn="1" w:lastColumn="0" w:oddVBand="0" w:evenVBand="0" w:oddHBand="0" w:evenHBand="0" w:firstRowFirstColumn="0" w:firstRowLastColumn="0" w:lastRowFirstColumn="0" w:lastRowLastColumn="0"/>
+            <w:tcW w:w="4531" w:type="dxa"/>
+          </w:tcPr>
+          <w:p>
+            <w:r>
+              <w:rPr>
+                <w:lang w:val="en-GB"/>
+              </w:rPr>
+              <w:t>Main</w:t>
+            </w:r>
+            <w:r>
+              <w:t xml:space="preserve"> succes scenario</w:t>
+            </w:r>
+          </w:p>
+        </w:tc>
+        <w:tc>
+          <w:tcPr>
+            <w:tcW w:w="4531" w:type="dxa"/>
+          </w:tcPr>
+          <w:p>
+            <w:pPr>
+              <w:pStyle w:val="Lijstalinea"/>
+              <w:numPr>
+                <w:ilvl w:val="0"/>
+                <w:numId w:val="9"/>
+              </w:numPr>
+              <w:cnfStyle w:val="000000100000" w:firstRow="0" w:lastRow="0" w:firstColumn="0" w:lastColumn="0" w:oddVBand="0" w:evenVBand="0" w:oddHBand="1" w:evenHBand="0" w:firstRowFirstColumn="0" w:firstRowLastColumn="0" w:lastRowFirstColumn="0" w:lastRowLastColumn="0"/>
+            </w:pPr>
+            <w:r>
+              <w:t>De website bevat een media pagina waar foto’s en video’s op te vinden zijn.</w:t>
+            </w:r>
+          </w:p>
+          <w:p>
+            <w:pPr>
+              <w:pStyle w:val="Lijstalinea"/>
+              <w:numPr>
+                <w:ilvl w:val="0"/>
+                <w:numId w:val="9"/>
+              </w:numPr>
+              <w:cnfStyle w:val="000000100000" w:firstRow="0" w:lastRow="0" w:firstColumn="0" w:lastColumn="0" w:oddVBand="0" w:evenVBand="0" w:oddHBand="1" w:evenHBand="0" w:firstRowFirstColumn="0" w:firstRowLastColumn="0" w:lastRowFirstColumn="0" w:lastRowLastColumn="0"/>
+            </w:pPr>
+            <w:r>
+              <w:t xml:space="preserve">De bezoeker kan reageren op deze foto’s en video’s door het te </w:t>
+            </w:r>
+            <w:proofErr w:type="spellStart"/>
+            <w:r>
+              <w:t>liken</w:t>
+            </w:r>
+            <w:proofErr w:type="spellEnd"/>
+            <w:r>
+              <w:t xml:space="preserve"> of een reactie achter laten. En dat met zijn/haar </w:t>
+            </w:r>
+            <w:proofErr w:type="spellStart"/>
+            <w:r>
+              <w:t>social</w:t>
+            </w:r>
+            <w:proofErr w:type="spellEnd"/>
+            <w:r>
+              <w:t xml:space="preserve"> media account.</w:t>
+            </w:r>
+          </w:p>
+        </w:tc>
+      </w:tr>
+      <w:tr>
+        <w:tc>
+          <w:tcPr>
+            <w:cnfStyle w:val="001000000000" w:firstRow="0" w:lastRow="0" w:firstColumn="1" w:lastColumn="0" w:oddVBand="0" w:evenVBand="0" w:oddHBand="0" w:evenHBand="0" w:firstRowFirstColumn="0" w:firstRowLastColumn="0" w:lastRowFirstColumn="0" w:lastRowLastColumn="0"/>
+            <w:tcW w:w="4531" w:type="dxa"/>
+          </w:tcPr>
+          <w:p>
+            <w:proofErr w:type="spellStart"/>
+            <w:r>
+              <w:t>Extensions</w:t>
+            </w:r>
+            <w:proofErr w:type="spellEnd"/>
+          </w:p>
+        </w:tc>
+        <w:tc>
+          <w:tcPr>
+            <w:tcW w:w="4531" w:type="dxa"/>
+          </w:tcPr>
+          <w:p>
+            <w:pPr>
+              <w:cnfStyle w:val="000000000000" w:firstRow="0" w:lastRow="0" w:firstColumn="0" w:lastColumn="0" w:oddVBand="0" w:evenVBand="0" w:oddHBand="0" w:evenHBand="0" w:firstRowFirstColumn="0" w:firstRowLastColumn="0" w:lastRowFirstColumn="0" w:lastRowLastColumn="0"/>
+            </w:pPr>
           </w:p>
         </w:tc>
       </w:tr>
     </w:tbl>
     <w:p/>
     <w:p/>
-    <w:p/>
-    <w:p/>
-    <w:p/>
-    <w:p/>
-    <w:p/>
+    <w:p>
+      <w:bookmarkStart w:id="0" w:name="_GoBack"/>
+      <w:bookmarkEnd w:id="0"/>
+    </w:p>
     <w:sectPr>
       <w:pgSz w:w="11906" w:h="16838"/>
       <w:pgMar w:top="1417" w:right="1417" w:bottom="1417" w:left="1417" w:header="708" w:footer="708" w:gutter="0"/>
@@ -1615,6 +2194,95 @@
     </w:lvl>
   </w:abstractNum>
   <w:abstractNum w:abstractNumId="1">
+    <w:nsid w:val="087E72D6"/>
+    <w:multiLevelType w:val="hybridMultilevel"/>
+    <w:tmpl w:val="EB6C3830"/>
+    <w:lvl w:ilvl="0" w:tplc="843E9DD8">
+      <w:start w:val="1"/>
+      <w:numFmt w:val="decimal"/>
+      <w:lvlText w:val="%1."/>
+      <w:lvlJc w:val="left"/>
+      <w:pPr>
+        <w:ind w:left="1080" w:hanging="360"/>
+      </w:pPr>
+      <w:rPr>
+        <w:rFonts w:hint="default"/>
+      </w:rPr>
+    </w:lvl>
+    <w:lvl w:ilvl="1" w:tplc="04130019" w:tentative="1">
+      <w:start w:val="1"/>
+      <w:numFmt w:val="lowerLetter"/>
+      <w:lvlText w:val="%2."/>
+      <w:lvlJc w:val="left"/>
+      <w:pPr>
+        <w:ind w:left="1800" w:hanging="360"/>
+      </w:pPr>
+    </w:lvl>
+    <w:lvl w:ilvl="2" w:tplc="0413001B" w:tentative="1">
+      <w:start w:val="1"/>
+      <w:numFmt w:val="lowerRoman"/>
+      <w:lvlText w:val="%3."/>
+      <w:lvlJc w:val="right"/>
+      <w:pPr>
+        <w:ind w:left="2520" w:hanging="180"/>
+      </w:pPr>
+    </w:lvl>
+    <w:lvl w:ilvl="3" w:tplc="0413000F" w:tentative="1">
+      <w:start w:val="1"/>
+      <w:numFmt w:val="decimal"/>
+      <w:lvlText w:val="%4."/>
+      <w:lvlJc w:val="left"/>
+      <w:pPr>
+        <w:ind w:left="3240" w:hanging="360"/>
+      </w:pPr>
+    </w:lvl>
+    <w:lvl w:ilvl="4" w:tplc="04130019" w:tentative="1">
+      <w:start w:val="1"/>
+      <w:numFmt w:val="lowerLetter"/>
+      <w:lvlText w:val="%5."/>
+      <w:lvlJc w:val="left"/>
+      <w:pPr>
+        <w:ind w:left="3960" w:hanging="360"/>
+      </w:pPr>
+    </w:lvl>
+    <w:lvl w:ilvl="5" w:tplc="0413001B" w:tentative="1">
+      <w:start w:val="1"/>
+      <w:numFmt w:val="lowerRoman"/>
+      <w:lvlText w:val="%6."/>
+      <w:lvlJc w:val="right"/>
+      <w:pPr>
+        <w:ind w:left="4680" w:hanging="180"/>
+      </w:pPr>
+    </w:lvl>
+    <w:lvl w:ilvl="6" w:tplc="0413000F" w:tentative="1">
+      <w:start w:val="1"/>
+      <w:numFmt w:val="decimal"/>
+      <w:lvlText w:val="%7."/>
+      <w:lvlJc w:val="left"/>
+      <w:pPr>
+        <w:ind w:left="5400" w:hanging="360"/>
+      </w:pPr>
+    </w:lvl>
+    <w:lvl w:ilvl="7" w:tplc="04130019" w:tentative="1">
+      <w:start w:val="1"/>
+      <w:numFmt w:val="lowerLetter"/>
+      <w:lvlText w:val="%8."/>
+      <w:lvlJc w:val="left"/>
+      <w:pPr>
+        <w:ind w:left="6120" w:hanging="360"/>
+      </w:pPr>
+    </w:lvl>
+    <w:lvl w:ilvl="8" w:tplc="0413001B" w:tentative="1">
+      <w:start w:val="1"/>
+      <w:numFmt w:val="lowerRoman"/>
+      <w:lvlText w:val="%9."/>
+      <w:lvlJc w:val="right"/>
+      <w:pPr>
+        <w:ind w:left="6840" w:hanging="180"/>
+      </w:pPr>
+    </w:lvl>
+  </w:abstractNum>
+  <w:abstractNum w:abstractNumId="2">
     <w:nsid w:val="0FF0195B"/>
     <w:multiLevelType w:val="hybridMultilevel"/>
     <w:tmpl w:val="724C5B50"/>
@@ -1703,7 +2371,96 @@
       </w:pPr>
     </w:lvl>
   </w:abstractNum>
-  <w:abstractNum w:abstractNumId="2">
+  <w:abstractNum w:abstractNumId="3">
+    <w:nsid w:val="231C28FD"/>
+    <w:multiLevelType w:val="hybridMultilevel"/>
+    <w:tmpl w:val="EB6C3830"/>
+    <w:lvl w:ilvl="0" w:tplc="843E9DD8">
+      <w:start w:val="1"/>
+      <w:numFmt w:val="decimal"/>
+      <w:lvlText w:val="%1."/>
+      <w:lvlJc w:val="left"/>
+      <w:pPr>
+        <w:ind w:left="1080" w:hanging="360"/>
+      </w:pPr>
+      <w:rPr>
+        <w:rFonts w:hint="default"/>
+      </w:rPr>
+    </w:lvl>
+    <w:lvl w:ilvl="1" w:tplc="04130019" w:tentative="1">
+      <w:start w:val="1"/>
+      <w:numFmt w:val="lowerLetter"/>
+      <w:lvlText w:val="%2."/>
+      <w:lvlJc w:val="left"/>
+      <w:pPr>
+        <w:ind w:left="1800" w:hanging="360"/>
+      </w:pPr>
+    </w:lvl>
+    <w:lvl w:ilvl="2" w:tplc="0413001B" w:tentative="1">
+      <w:start w:val="1"/>
+      <w:numFmt w:val="lowerRoman"/>
+      <w:lvlText w:val="%3."/>
+      <w:lvlJc w:val="right"/>
+      <w:pPr>
+        <w:ind w:left="2520" w:hanging="180"/>
+      </w:pPr>
+    </w:lvl>
+    <w:lvl w:ilvl="3" w:tplc="0413000F" w:tentative="1">
+      <w:start w:val="1"/>
+      <w:numFmt w:val="decimal"/>
+      <w:lvlText w:val="%4."/>
+      <w:lvlJc w:val="left"/>
+      <w:pPr>
+        <w:ind w:left="3240" w:hanging="360"/>
+      </w:pPr>
+    </w:lvl>
+    <w:lvl w:ilvl="4" w:tplc="04130019" w:tentative="1">
+      <w:start w:val="1"/>
+      <w:numFmt w:val="lowerLetter"/>
+      <w:lvlText w:val="%5."/>
+      <w:lvlJc w:val="left"/>
+      <w:pPr>
+        <w:ind w:left="3960" w:hanging="360"/>
+      </w:pPr>
+    </w:lvl>
+    <w:lvl w:ilvl="5" w:tplc="0413001B" w:tentative="1">
+      <w:start w:val="1"/>
+      <w:numFmt w:val="lowerRoman"/>
+      <w:lvlText w:val="%6."/>
+      <w:lvlJc w:val="right"/>
+      <w:pPr>
+        <w:ind w:left="4680" w:hanging="180"/>
+      </w:pPr>
+    </w:lvl>
+    <w:lvl w:ilvl="6" w:tplc="0413000F" w:tentative="1">
+      <w:start w:val="1"/>
+      <w:numFmt w:val="decimal"/>
+      <w:lvlText w:val="%7."/>
+      <w:lvlJc w:val="left"/>
+      <w:pPr>
+        <w:ind w:left="5400" w:hanging="360"/>
+      </w:pPr>
+    </w:lvl>
+    <w:lvl w:ilvl="7" w:tplc="04130019" w:tentative="1">
+      <w:start w:val="1"/>
+      <w:numFmt w:val="lowerLetter"/>
+      <w:lvlText w:val="%8."/>
+      <w:lvlJc w:val="left"/>
+      <w:pPr>
+        <w:ind w:left="6120" w:hanging="360"/>
+      </w:pPr>
+    </w:lvl>
+    <w:lvl w:ilvl="8" w:tplc="0413001B" w:tentative="1">
+      <w:start w:val="1"/>
+      <w:numFmt w:val="lowerRoman"/>
+      <w:lvlText w:val="%9."/>
+      <w:lvlJc w:val="right"/>
+      <w:pPr>
+        <w:ind w:left="6840" w:hanging="180"/>
+      </w:pPr>
+    </w:lvl>
+  </w:abstractNum>
+  <w:abstractNum w:abstractNumId="4">
     <w:nsid w:val="3EFE4F81"/>
     <w:multiLevelType w:val="hybridMultilevel"/>
     <w:tmpl w:val="EB6C3830"/>
@@ -1792,7 +2549,96 @@
       </w:pPr>
     </w:lvl>
   </w:abstractNum>
-  <w:abstractNum w:abstractNumId="3">
+  <w:abstractNum w:abstractNumId="5">
+    <w:nsid w:val="41D97195"/>
+    <w:multiLevelType w:val="hybridMultilevel"/>
+    <w:tmpl w:val="EB6C3830"/>
+    <w:lvl w:ilvl="0" w:tplc="843E9DD8">
+      <w:start w:val="1"/>
+      <w:numFmt w:val="decimal"/>
+      <w:lvlText w:val="%1."/>
+      <w:lvlJc w:val="left"/>
+      <w:pPr>
+        <w:ind w:left="1080" w:hanging="360"/>
+      </w:pPr>
+      <w:rPr>
+        <w:rFonts w:hint="default"/>
+      </w:rPr>
+    </w:lvl>
+    <w:lvl w:ilvl="1" w:tplc="04130019" w:tentative="1">
+      <w:start w:val="1"/>
+      <w:numFmt w:val="lowerLetter"/>
+      <w:lvlText w:val="%2."/>
+      <w:lvlJc w:val="left"/>
+      <w:pPr>
+        <w:ind w:left="1800" w:hanging="360"/>
+      </w:pPr>
+    </w:lvl>
+    <w:lvl w:ilvl="2" w:tplc="0413001B" w:tentative="1">
+      <w:start w:val="1"/>
+      <w:numFmt w:val="lowerRoman"/>
+      <w:lvlText w:val="%3."/>
+      <w:lvlJc w:val="right"/>
+      <w:pPr>
+        <w:ind w:left="2520" w:hanging="180"/>
+      </w:pPr>
+    </w:lvl>
+    <w:lvl w:ilvl="3" w:tplc="0413000F" w:tentative="1">
+      <w:start w:val="1"/>
+      <w:numFmt w:val="decimal"/>
+      <w:lvlText w:val="%4."/>
+      <w:lvlJc w:val="left"/>
+      <w:pPr>
+        <w:ind w:left="3240" w:hanging="360"/>
+      </w:pPr>
+    </w:lvl>
+    <w:lvl w:ilvl="4" w:tplc="04130019" w:tentative="1">
+      <w:start w:val="1"/>
+      <w:numFmt w:val="lowerLetter"/>
+      <w:lvlText w:val="%5."/>
+      <w:lvlJc w:val="left"/>
+      <w:pPr>
+        <w:ind w:left="3960" w:hanging="360"/>
+      </w:pPr>
+    </w:lvl>
+    <w:lvl w:ilvl="5" w:tplc="0413001B" w:tentative="1">
+      <w:start w:val="1"/>
+      <w:numFmt w:val="lowerRoman"/>
+      <w:lvlText w:val="%6."/>
+      <w:lvlJc w:val="right"/>
+      <w:pPr>
+        <w:ind w:left="4680" w:hanging="180"/>
+      </w:pPr>
+    </w:lvl>
+    <w:lvl w:ilvl="6" w:tplc="0413000F" w:tentative="1">
+      <w:start w:val="1"/>
+      <w:numFmt w:val="decimal"/>
+      <w:lvlText w:val="%7."/>
+      <w:lvlJc w:val="left"/>
+      <w:pPr>
+        <w:ind w:left="5400" w:hanging="360"/>
+      </w:pPr>
+    </w:lvl>
+    <w:lvl w:ilvl="7" w:tplc="04130019" w:tentative="1">
+      <w:start w:val="1"/>
+      <w:numFmt w:val="lowerLetter"/>
+      <w:lvlText w:val="%8."/>
+      <w:lvlJc w:val="left"/>
+      <w:pPr>
+        <w:ind w:left="6120" w:hanging="360"/>
+      </w:pPr>
+    </w:lvl>
+    <w:lvl w:ilvl="8" w:tplc="0413001B" w:tentative="1">
+      <w:start w:val="1"/>
+      <w:numFmt w:val="lowerRoman"/>
+      <w:lvlText w:val="%9."/>
+      <w:lvlJc w:val="right"/>
+      <w:pPr>
+        <w:ind w:left="6840" w:hanging="180"/>
+      </w:pPr>
+    </w:lvl>
+  </w:abstractNum>
+  <w:abstractNum w:abstractNumId="6">
     <w:nsid w:val="56594DF2"/>
     <w:multiLevelType w:val="hybridMultilevel"/>
     <w:tmpl w:val="EB6C3830"/>
@@ -1881,7 +2727,7 @@
       </w:pPr>
     </w:lvl>
   </w:abstractNum>
-  <w:abstractNum w:abstractNumId="4">
+  <w:abstractNum w:abstractNumId="7">
     <w:nsid w:val="59031E3D"/>
     <w:multiLevelType w:val="hybridMultilevel"/>
     <w:tmpl w:val="D9A63E78"/>
@@ -1970,7 +2816,7 @@
       </w:pPr>
     </w:lvl>
   </w:abstractNum>
-  <w:abstractNum w:abstractNumId="5">
+  <w:abstractNum w:abstractNumId="8">
     <w:nsid w:val="765D1078"/>
     <w:multiLevelType w:val="hybridMultilevel"/>
     <w:tmpl w:val="EB6C3830"/>
@@ -2060,22 +2906,22 @@
     </w:lvl>
   </w:abstractNum>
   <w:num w:numId="1">
-    <w:abstractNumId w:val="1"/>
+    <w:abstractNumId w:val="2"/>
   </w:num>
   <w:num w:numId="2">
-    <w:abstractNumId w:val="5"/>
+    <w:abstractNumId w:val="8"/>
   </w:num>
   <w:num w:numId="3">
-    <w:abstractNumId w:val="4"/>
+    <w:abstractNumId w:val="7"/>
   </w:num>
   <w:num w:numId="4">
-    <w:abstractNumId w:val="3"/>
+    <w:abstractNumId w:val="6"/>
   </w:num>
   <w:num w:numId="5">
     <w:abstractNumId w:val="0"/>
   </w:num>
   <w:num w:numId="6">
-    <w:abstractNumId w:val="2"/>
+    <w:abstractNumId w:val="4"/>
   </w:num>
   <w:num w:numId="7">
     <w:abstractNumId w:val="0"/>
@@ -2106,6 +2952,15 @@
     <w:lvlOverride w:ilvl="8">
       <w:startOverride w:val="1"/>
     </w:lvlOverride>
+  </w:num>
+  <w:num w:numId="8">
+    <w:abstractNumId w:val="1"/>
+  </w:num>
+  <w:num w:numId="9">
+    <w:abstractNumId w:val="5"/>
+  </w:num>
+  <w:num w:numId="10">
+    <w:abstractNumId w:val="3"/>
   </w:num>
 </w:numbering>
 </file>
@@ -2692,6 +3547,7 @@
     <w:tblPr>
       <w:tblStyleRowBandSize w:val="1"/>
       <w:tblStyleColBandSize w:val="1"/>
+      <w:tblInd w:w="0" w:type="dxa"/>
       <w:tblBorders>
         <w:top w:val="single" w:sz="4" w:space="0" w:color="FFFFFF" w:themeColor="background1"/>
         <w:left w:val="single" w:sz="4" w:space="0" w:color="FFFFFF" w:themeColor="background1"/>

</xml_diff>